<commit_message>
Scripts y resumen unidad II
</commit_message>
<xml_diff>
--- a/ResumenBaseDeDatosIUnidadII.docx
+++ b/ResumenBaseDeDatosIUnidadII.docx
@@ -225,7 +225,7 @@
           <w:r>
             <w:fldChar w:fldCharType="separate"/>
           </w:r>
-          <w:hyperlink w:anchor="_Toc423380942" w:history="1">
+          <w:hyperlink w:anchor="_Toc424132095" w:history="1">
             <w:r>
               <w:rPr>
                 <w:rStyle w:val="Hipervnculo"/>
@@ -252,7 +252,7 @@
                 <w:noProof/>
                 <w:webHidden/>
               </w:rPr>
-              <w:instrText xml:space="preserve"> PAGEREF _Toc423380942 \h </w:instrText>
+              <w:instrText xml:space="preserve"> PAGEREF _Toc424132095 \h </w:instrText>
             </w:r>
             <w:r>
               <w:rPr>
@@ -295,7 +295,7 @@
               <w:lang w:eastAsia="es-HN"/>
             </w:rPr>
           </w:pPr>
-          <w:hyperlink w:anchor="_Toc423380943" w:history="1">
+          <w:hyperlink w:anchor="_Toc424132096" w:history="1">
             <w:r>
               <w:rPr>
                 <w:rStyle w:val="Hipervnculo"/>
@@ -322,7 +322,7 @@
                 <w:noProof/>
                 <w:webHidden/>
               </w:rPr>
-              <w:instrText xml:space="preserve"> PAGEREF _Toc423380943 \h </w:instrText>
+              <w:instrText xml:space="preserve"> PAGEREF _Toc424132096 \h </w:instrText>
             </w:r>
             <w:r>
               <w:rPr>
@@ -365,7 +365,7 @@
               <w:lang w:eastAsia="es-HN"/>
             </w:rPr>
           </w:pPr>
-          <w:hyperlink w:anchor="_Toc423380944" w:history="1">
+          <w:hyperlink w:anchor="_Toc424132097" w:history="1">
             <w:r>
               <w:rPr>
                 <w:rStyle w:val="Hipervnculo"/>
@@ -392,7 +392,7 @@
                 <w:noProof/>
                 <w:webHidden/>
               </w:rPr>
-              <w:instrText xml:space="preserve"> PAGEREF _Toc423380944 \h </w:instrText>
+              <w:instrText xml:space="preserve"> PAGEREF _Toc424132097 \h </w:instrText>
             </w:r>
             <w:r>
               <w:rPr>
@@ -435,7 +435,7 @@
               <w:lang w:eastAsia="es-HN"/>
             </w:rPr>
           </w:pPr>
-          <w:hyperlink w:anchor="_Toc423380945" w:history="1">
+          <w:hyperlink w:anchor="_Toc424132098" w:history="1">
             <w:r>
               <w:rPr>
                 <w:rStyle w:val="Hipervnculo"/>
@@ -462,7 +462,7 @@
                 <w:noProof/>
                 <w:webHidden/>
               </w:rPr>
-              <w:instrText xml:space="preserve"> PAGEREF _Toc423380945 \h </w:instrText>
+              <w:instrText xml:space="preserve"> PAGEREF _Toc424132098 \h </w:instrText>
             </w:r>
             <w:r>
               <w:rPr>
@@ -505,7 +505,7 @@
               <w:lang w:eastAsia="es-HN"/>
             </w:rPr>
           </w:pPr>
-          <w:hyperlink w:anchor="_Toc423380946" w:history="1">
+          <w:hyperlink w:anchor="_Toc424132099" w:history="1">
             <w:r>
               <w:rPr>
                 <w:rStyle w:val="Hipervnculo"/>
@@ -532,7 +532,7 @@
                 <w:noProof/>
                 <w:webHidden/>
               </w:rPr>
-              <w:instrText xml:space="preserve"> PAGEREF _Toc423380946 \h </w:instrText>
+              <w:instrText xml:space="preserve"> PAGEREF _Toc424132099 \h </w:instrText>
             </w:r>
             <w:r>
               <w:rPr>
@@ -575,7 +575,7 @@
               <w:lang w:eastAsia="es-HN"/>
             </w:rPr>
           </w:pPr>
-          <w:hyperlink w:anchor="_Toc423380947" w:history="1">
+          <w:hyperlink w:anchor="_Toc424132100" w:history="1">
             <w:r>
               <w:rPr>
                 <w:rStyle w:val="Hipervnculo"/>
@@ -602,7 +602,7 @@
                 <w:noProof/>
                 <w:webHidden/>
               </w:rPr>
-              <w:instrText xml:space="preserve"> PAGEREF _Toc423380947 \h </w:instrText>
+              <w:instrText xml:space="preserve"> PAGEREF _Toc424132100 \h </w:instrText>
             </w:r>
             <w:r>
               <w:rPr>
@@ -645,7 +645,7 @@
               <w:lang w:eastAsia="es-HN"/>
             </w:rPr>
           </w:pPr>
-          <w:hyperlink w:anchor="_Toc423380948" w:history="1">
+          <w:hyperlink w:anchor="_Toc424132101" w:history="1">
             <w:r>
               <w:rPr>
                 <w:rStyle w:val="Hipervnculo"/>
@@ -672,7 +672,7 @@
                 <w:noProof/>
                 <w:webHidden/>
               </w:rPr>
-              <w:instrText xml:space="preserve"> PAGEREF _Toc423380948 \h </w:instrText>
+              <w:instrText xml:space="preserve"> PAGEREF _Toc424132101 \h </w:instrText>
             </w:r>
             <w:r>
               <w:rPr>
@@ -715,7 +715,7 @@
               <w:lang w:eastAsia="es-HN"/>
             </w:rPr>
           </w:pPr>
-          <w:hyperlink w:anchor="_Toc423380949" w:history="1">
+          <w:hyperlink w:anchor="_Toc424132102" w:history="1">
             <w:r>
               <w:rPr>
                 <w:rStyle w:val="Hipervnculo"/>
@@ -742,7 +742,7 @@
                 <w:noProof/>
                 <w:webHidden/>
               </w:rPr>
-              <w:instrText xml:space="preserve"> PAGEREF _Toc423380949 \h </w:instrText>
+              <w:instrText xml:space="preserve"> PAGEREF _Toc424132102 \h </w:instrText>
             </w:r>
             <w:r>
               <w:rPr>
@@ -785,7 +785,7 @@
               <w:lang w:eastAsia="es-HN"/>
             </w:rPr>
           </w:pPr>
-          <w:hyperlink w:anchor="_Toc423380950" w:history="1">
+          <w:hyperlink w:anchor="_Toc424132103" w:history="1">
             <w:r>
               <w:rPr>
                 <w:rStyle w:val="Hipervnculo"/>
@@ -812,7 +812,7 @@
                 <w:noProof/>
                 <w:webHidden/>
               </w:rPr>
-              <w:instrText xml:space="preserve"> PAGEREF _Toc423380950 \h </w:instrText>
+              <w:instrText xml:space="preserve"> PAGEREF _Toc424132103 \h </w:instrText>
             </w:r>
             <w:r>
               <w:rPr>
@@ -855,7 +855,7 @@
               <w:lang w:eastAsia="es-HN"/>
             </w:rPr>
           </w:pPr>
-          <w:hyperlink w:anchor="_Toc423380951" w:history="1">
+          <w:hyperlink w:anchor="_Toc424132104" w:history="1">
             <w:r>
               <w:rPr>
                 <w:rStyle w:val="Hipervnculo"/>
@@ -882,7 +882,7 @@
                 <w:noProof/>
                 <w:webHidden/>
               </w:rPr>
-              <w:instrText xml:space="preserve"> PAGEREF _Toc423380951 \h </w:instrText>
+              <w:instrText xml:space="preserve"> PAGEREF _Toc424132104 \h </w:instrText>
             </w:r>
             <w:r>
               <w:rPr>
@@ -902,7 +902,7 @@
                 <w:noProof/>
                 <w:webHidden/>
               </w:rPr>
-              <w:t>9</w:t>
+              <w:t>10</w:t>
             </w:r>
             <w:r>
               <w:rPr>
@@ -925,7 +925,7 @@
               <w:lang w:eastAsia="es-HN"/>
             </w:rPr>
           </w:pPr>
-          <w:hyperlink w:anchor="_Toc423380952" w:history="1">
+          <w:hyperlink w:anchor="_Toc424132105" w:history="1">
             <w:r>
               <w:rPr>
                 <w:rStyle w:val="Hipervnculo"/>
@@ -952,7 +952,7 @@
                 <w:noProof/>
                 <w:webHidden/>
               </w:rPr>
-              <w:instrText xml:space="preserve"> PAGEREF _Toc423380952 \h </w:instrText>
+              <w:instrText xml:space="preserve"> PAGEREF _Toc424132105 \h </w:instrText>
             </w:r>
             <w:r>
               <w:rPr>
@@ -995,7 +995,7 @@
               <w:lang w:eastAsia="es-HN"/>
             </w:rPr>
           </w:pPr>
-          <w:hyperlink w:anchor="_Toc423380953" w:history="1">
+          <w:hyperlink w:anchor="_Toc424132106" w:history="1">
             <w:r>
               <w:rPr>
                 <w:rStyle w:val="Hipervnculo"/>
@@ -1022,7 +1022,7 @@
                 <w:noProof/>
                 <w:webHidden/>
               </w:rPr>
-              <w:instrText xml:space="preserve"> PAGEREF _Toc423380953 \h </w:instrText>
+              <w:instrText xml:space="preserve"> PAGEREF _Toc424132106 \h </w:instrText>
             </w:r>
             <w:r>
               <w:rPr>
@@ -1043,6 +1043,76 @@
                 <w:webHidden/>
               </w:rPr>
               <w:t>11</w:t>
+            </w:r>
+            <w:r>
+              <w:rPr>
+                <w:noProof/>
+                <w:webHidden/>
+              </w:rPr>
+              <w:fldChar w:fldCharType="end"/>
+            </w:r>
+          </w:hyperlink>
+        </w:p>
+        <w:p>
+          <w:pPr>
+            <w:pStyle w:val="TDC2"/>
+            <w:tabs>
+              <w:tab w:val="right" w:leader="dot" w:pos="8828"/>
+            </w:tabs>
+            <w:rPr>
+              <w:rFonts w:eastAsiaTheme="minorEastAsia"/>
+              <w:noProof/>
+              <w:lang w:eastAsia="es-HN"/>
+            </w:rPr>
+          </w:pPr>
+          <w:hyperlink w:anchor="_Toc424132107" w:history="1">
+            <w:r>
+              <w:rPr>
+                <w:rStyle w:val="Hipervnculo"/>
+                <w:noProof/>
+              </w:rPr>
+              <w:t>Resumen grafico sobre Joins</w:t>
+            </w:r>
+            <w:r>
+              <w:rPr>
+                <w:noProof/>
+                <w:webHidden/>
+              </w:rPr>
+              <w:tab/>
+            </w:r>
+            <w:r>
+              <w:rPr>
+                <w:noProof/>
+                <w:webHidden/>
+              </w:rPr>
+              <w:fldChar w:fldCharType="begin"/>
+            </w:r>
+            <w:r>
+              <w:rPr>
+                <w:noProof/>
+                <w:webHidden/>
+              </w:rPr>
+              <w:instrText xml:space="preserve"> PAGEREF _Toc424132107 \h </w:instrText>
+            </w:r>
+            <w:r>
+              <w:rPr>
+                <w:noProof/>
+                <w:webHidden/>
+              </w:rPr>
+            </w:r>
+            <w:r>
+              <w:rPr>
+                <w:noProof/>
+                <w:webHidden/>
+              </w:rPr>
+              <w:fldChar w:fldCharType="separate"/>
+            </w:r>
+            <w:r>
+              <w:rPr>
+                <w:noProof/>
+                <w:webHidden/>
+              </w:rPr>
+              <w:t>13</w:t>
             </w:r>
             <w:r>
               <w:rPr>
@@ -1065,7 +1135,7 @@
               <w:lang w:eastAsia="es-HN"/>
             </w:rPr>
           </w:pPr>
-          <w:hyperlink w:anchor="_Toc423380954" w:history="1">
+          <w:hyperlink w:anchor="_Toc424132108" w:history="1">
             <w:r>
               <w:rPr>
                 <w:rStyle w:val="Hipervnculo"/>
@@ -1092,7 +1162,7 @@
                 <w:noProof/>
                 <w:webHidden/>
               </w:rPr>
-              <w:instrText xml:space="preserve"> PAGEREF _Toc423380954 \h </w:instrText>
+              <w:instrText xml:space="preserve"> PAGEREF _Toc424132108 \h </w:instrText>
             </w:r>
             <w:r>
               <w:rPr>
@@ -1112,7 +1182,7 @@
                 <w:noProof/>
                 <w:webHidden/>
               </w:rPr>
-              <w:t>12</w:t>
+              <w:t>14</w:t>
             </w:r>
             <w:r>
               <w:rPr>
@@ -1135,7 +1205,7 @@
               <w:lang w:eastAsia="es-HN"/>
             </w:rPr>
           </w:pPr>
-          <w:hyperlink w:anchor="_Toc423380955" w:history="1">
+          <w:hyperlink w:anchor="_Toc424132109" w:history="1">
             <w:r>
               <w:rPr>
                 <w:rStyle w:val="Hipervnculo"/>
@@ -1162,7 +1232,7 @@
                 <w:noProof/>
                 <w:webHidden/>
               </w:rPr>
-              <w:instrText xml:space="preserve"> PAGEREF _Toc423380955 \h </w:instrText>
+              <w:instrText xml:space="preserve"> PAGEREF _Toc424132109 \h </w:instrText>
             </w:r>
             <w:r>
               <w:rPr>
@@ -1182,7 +1252,7 @@
                 <w:noProof/>
                 <w:webHidden/>
               </w:rPr>
-              <w:t>14</w:t>
+              <w:t>15</w:t>
             </w:r>
             <w:r>
               <w:rPr>
@@ -1205,7 +1275,7 @@
               <w:lang w:eastAsia="es-HN"/>
             </w:rPr>
           </w:pPr>
-          <w:hyperlink w:anchor="_Toc423380956" w:history="1">
+          <w:hyperlink w:anchor="_Toc424132110" w:history="1">
             <w:r>
               <w:rPr>
                 <w:rStyle w:val="Hipervnculo"/>
@@ -1232,7 +1302,7 @@
                 <w:noProof/>
                 <w:webHidden/>
               </w:rPr>
-              <w:instrText xml:space="preserve"> PAGEREF _Toc423380956 \h </w:instrText>
+              <w:instrText xml:space="preserve"> PAGEREF _Toc424132110 \h </w:instrText>
             </w:r>
             <w:r>
               <w:rPr>
@@ -1252,7 +1322,7 @@
                 <w:noProof/>
                 <w:webHidden/>
               </w:rPr>
-              <w:t>15</w:t>
+              <w:t>16</w:t>
             </w:r>
             <w:r>
               <w:rPr>
@@ -1275,7 +1345,7 @@
               <w:lang w:eastAsia="es-HN"/>
             </w:rPr>
           </w:pPr>
-          <w:hyperlink w:anchor="_Toc423380957" w:history="1">
+          <w:hyperlink w:anchor="_Toc424132111" w:history="1">
             <w:r>
               <w:rPr>
                 <w:rStyle w:val="Hipervnculo"/>
@@ -1302,7 +1372,7 @@
                 <w:noProof/>
                 <w:webHidden/>
               </w:rPr>
-              <w:instrText xml:space="preserve"> PAGEREF _Toc423380957 \h </w:instrText>
+              <w:instrText xml:space="preserve"> PAGEREF _Toc424132111 \h </w:instrText>
             </w:r>
             <w:r>
               <w:rPr>
@@ -1322,7 +1392,567 @@
                 <w:noProof/>
                 <w:webHidden/>
               </w:rPr>
-              <w:t>15</w:t>
+              <w:t>16</w:t>
+            </w:r>
+            <w:r>
+              <w:rPr>
+                <w:noProof/>
+                <w:webHidden/>
+              </w:rPr>
+              <w:fldChar w:fldCharType="end"/>
+            </w:r>
+          </w:hyperlink>
+        </w:p>
+        <w:p>
+          <w:pPr>
+            <w:pStyle w:val="TDC1"/>
+            <w:tabs>
+              <w:tab w:val="right" w:leader="dot" w:pos="8828"/>
+            </w:tabs>
+            <w:rPr>
+              <w:rFonts w:eastAsiaTheme="minorEastAsia"/>
+              <w:noProof/>
+              <w:lang w:eastAsia="es-HN"/>
+            </w:rPr>
+          </w:pPr>
+          <w:hyperlink w:anchor="_Toc424132112" w:history="1">
+            <w:r>
+              <w:rPr>
+                <w:rStyle w:val="Hipervnculo"/>
+                <w:noProof/>
+              </w:rPr>
+              <w:t>Funciones de agregación</w:t>
+            </w:r>
+            <w:r>
+              <w:rPr>
+                <w:noProof/>
+                <w:webHidden/>
+              </w:rPr>
+              <w:tab/>
+            </w:r>
+            <w:r>
+              <w:rPr>
+                <w:noProof/>
+                <w:webHidden/>
+              </w:rPr>
+              <w:fldChar w:fldCharType="begin"/>
+            </w:r>
+            <w:r>
+              <w:rPr>
+                <w:noProof/>
+                <w:webHidden/>
+              </w:rPr>
+              <w:instrText xml:space="preserve"> PAGEREF _Toc424132112 \h </w:instrText>
+            </w:r>
+            <w:r>
+              <w:rPr>
+                <w:noProof/>
+                <w:webHidden/>
+              </w:rPr>
+            </w:r>
+            <w:r>
+              <w:rPr>
+                <w:noProof/>
+                <w:webHidden/>
+              </w:rPr>
+              <w:fldChar w:fldCharType="separate"/>
+            </w:r>
+            <w:r>
+              <w:rPr>
+                <w:noProof/>
+                <w:webHidden/>
+              </w:rPr>
+              <w:t>17</w:t>
+            </w:r>
+            <w:r>
+              <w:rPr>
+                <w:noProof/>
+                <w:webHidden/>
+              </w:rPr>
+              <w:fldChar w:fldCharType="end"/>
+            </w:r>
+          </w:hyperlink>
+        </w:p>
+        <w:p>
+          <w:pPr>
+            <w:pStyle w:val="TDC1"/>
+            <w:tabs>
+              <w:tab w:val="right" w:leader="dot" w:pos="8828"/>
+            </w:tabs>
+            <w:rPr>
+              <w:rFonts w:eastAsiaTheme="minorEastAsia"/>
+              <w:noProof/>
+              <w:lang w:eastAsia="es-HN"/>
+            </w:rPr>
+          </w:pPr>
+          <w:hyperlink w:anchor="_Toc424132113" w:history="1">
+            <w:r>
+              <w:rPr>
+                <w:rStyle w:val="Hipervnculo"/>
+                <w:noProof/>
+              </w:rPr>
+              <w:t>Funciones especiales para cadenas</w:t>
+            </w:r>
+            <w:r>
+              <w:rPr>
+                <w:noProof/>
+                <w:webHidden/>
+              </w:rPr>
+              <w:tab/>
+            </w:r>
+            <w:r>
+              <w:rPr>
+                <w:noProof/>
+                <w:webHidden/>
+              </w:rPr>
+              <w:fldChar w:fldCharType="begin"/>
+            </w:r>
+            <w:r>
+              <w:rPr>
+                <w:noProof/>
+                <w:webHidden/>
+              </w:rPr>
+              <w:instrText xml:space="preserve"> PAGEREF _Toc424132113 \h </w:instrText>
+            </w:r>
+            <w:r>
+              <w:rPr>
+                <w:noProof/>
+                <w:webHidden/>
+              </w:rPr>
+            </w:r>
+            <w:r>
+              <w:rPr>
+                <w:noProof/>
+                <w:webHidden/>
+              </w:rPr>
+              <w:fldChar w:fldCharType="separate"/>
+            </w:r>
+            <w:r>
+              <w:rPr>
+                <w:noProof/>
+                <w:webHidden/>
+              </w:rPr>
+              <w:t>18</w:t>
+            </w:r>
+            <w:r>
+              <w:rPr>
+                <w:noProof/>
+                <w:webHidden/>
+              </w:rPr>
+              <w:fldChar w:fldCharType="end"/>
+            </w:r>
+          </w:hyperlink>
+        </w:p>
+        <w:p>
+          <w:pPr>
+            <w:pStyle w:val="TDC1"/>
+            <w:tabs>
+              <w:tab w:val="right" w:leader="dot" w:pos="8828"/>
+            </w:tabs>
+            <w:rPr>
+              <w:rFonts w:eastAsiaTheme="minorEastAsia"/>
+              <w:noProof/>
+              <w:lang w:eastAsia="es-HN"/>
+            </w:rPr>
+          </w:pPr>
+          <w:hyperlink w:anchor="_Toc424132114" w:history="1">
+            <w:r>
+              <w:rPr>
+                <w:rStyle w:val="Hipervnculo"/>
+                <w:noProof/>
+              </w:rPr>
+              <w:t>Subconsultas</w:t>
+            </w:r>
+            <w:r>
+              <w:rPr>
+                <w:noProof/>
+                <w:webHidden/>
+              </w:rPr>
+              <w:tab/>
+            </w:r>
+            <w:r>
+              <w:rPr>
+                <w:noProof/>
+                <w:webHidden/>
+              </w:rPr>
+              <w:fldChar w:fldCharType="begin"/>
+            </w:r>
+            <w:r>
+              <w:rPr>
+                <w:noProof/>
+                <w:webHidden/>
+              </w:rPr>
+              <w:instrText xml:space="preserve"> PAGEREF _Toc424132114 \h </w:instrText>
+            </w:r>
+            <w:r>
+              <w:rPr>
+                <w:noProof/>
+                <w:webHidden/>
+              </w:rPr>
+            </w:r>
+            <w:r>
+              <w:rPr>
+                <w:noProof/>
+                <w:webHidden/>
+              </w:rPr>
+              <w:fldChar w:fldCharType="separate"/>
+            </w:r>
+            <w:r>
+              <w:rPr>
+                <w:noProof/>
+                <w:webHidden/>
+              </w:rPr>
+              <w:t>21</w:t>
+            </w:r>
+            <w:r>
+              <w:rPr>
+                <w:noProof/>
+                <w:webHidden/>
+              </w:rPr>
+              <w:fldChar w:fldCharType="end"/>
+            </w:r>
+          </w:hyperlink>
+        </w:p>
+        <w:p>
+          <w:pPr>
+            <w:pStyle w:val="TDC1"/>
+            <w:tabs>
+              <w:tab w:val="right" w:leader="dot" w:pos="8828"/>
+            </w:tabs>
+            <w:rPr>
+              <w:rFonts w:eastAsiaTheme="minorEastAsia"/>
+              <w:noProof/>
+              <w:lang w:eastAsia="es-HN"/>
+            </w:rPr>
+          </w:pPr>
+          <w:hyperlink w:anchor="_Toc424132115" w:history="1">
+            <w:r>
+              <w:rPr>
+                <w:rStyle w:val="Hipervnculo"/>
+                <w:noProof/>
+              </w:rPr>
+              <w:t>Operadores UNION, UNION ALL, MINUS, INTESECT</w:t>
+            </w:r>
+            <w:r>
+              <w:rPr>
+                <w:noProof/>
+                <w:webHidden/>
+              </w:rPr>
+              <w:tab/>
+            </w:r>
+            <w:r>
+              <w:rPr>
+                <w:noProof/>
+                <w:webHidden/>
+              </w:rPr>
+              <w:fldChar w:fldCharType="begin"/>
+            </w:r>
+            <w:r>
+              <w:rPr>
+                <w:noProof/>
+                <w:webHidden/>
+              </w:rPr>
+              <w:instrText xml:space="preserve"> PAGEREF _Toc424132115 \h </w:instrText>
+            </w:r>
+            <w:r>
+              <w:rPr>
+                <w:noProof/>
+                <w:webHidden/>
+              </w:rPr>
+            </w:r>
+            <w:r>
+              <w:rPr>
+                <w:noProof/>
+                <w:webHidden/>
+              </w:rPr>
+              <w:fldChar w:fldCharType="separate"/>
+            </w:r>
+            <w:r>
+              <w:rPr>
+                <w:noProof/>
+                <w:webHidden/>
+              </w:rPr>
+              <w:t>22</w:t>
+            </w:r>
+            <w:r>
+              <w:rPr>
+                <w:noProof/>
+                <w:webHidden/>
+              </w:rPr>
+              <w:fldChar w:fldCharType="end"/>
+            </w:r>
+          </w:hyperlink>
+        </w:p>
+        <w:p>
+          <w:pPr>
+            <w:pStyle w:val="TDC2"/>
+            <w:tabs>
+              <w:tab w:val="right" w:leader="dot" w:pos="8828"/>
+            </w:tabs>
+            <w:rPr>
+              <w:rFonts w:eastAsiaTheme="minorEastAsia"/>
+              <w:noProof/>
+              <w:lang w:eastAsia="es-HN"/>
+            </w:rPr>
+          </w:pPr>
+          <w:hyperlink w:anchor="_Toc424132116" w:history="1">
+            <w:r>
+              <w:rPr>
+                <w:rStyle w:val="Hipervnculo"/>
+                <w:noProof/>
+              </w:rPr>
+              <w:t>Ejemplo operador UNION</w:t>
+            </w:r>
+            <w:r>
+              <w:rPr>
+                <w:noProof/>
+                <w:webHidden/>
+              </w:rPr>
+              <w:tab/>
+            </w:r>
+            <w:r>
+              <w:rPr>
+                <w:noProof/>
+                <w:webHidden/>
+              </w:rPr>
+              <w:fldChar w:fldCharType="begin"/>
+            </w:r>
+            <w:r>
+              <w:rPr>
+                <w:noProof/>
+                <w:webHidden/>
+              </w:rPr>
+              <w:instrText xml:space="preserve"> PAGEREF _Toc424132116 \h </w:instrText>
+            </w:r>
+            <w:r>
+              <w:rPr>
+                <w:noProof/>
+                <w:webHidden/>
+              </w:rPr>
+            </w:r>
+            <w:r>
+              <w:rPr>
+                <w:noProof/>
+                <w:webHidden/>
+              </w:rPr>
+              <w:fldChar w:fldCharType="separate"/>
+            </w:r>
+            <w:r>
+              <w:rPr>
+                <w:noProof/>
+                <w:webHidden/>
+              </w:rPr>
+              <w:t>22</w:t>
+            </w:r>
+            <w:r>
+              <w:rPr>
+                <w:noProof/>
+                <w:webHidden/>
+              </w:rPr>
+              <w:fldChar w:fldCharType="end"/>
+            </w:r>
+          </w:hyperlink>
+        </w:p>
+        <w:p>
+          <w:pPr>
+            <w:pStyle w:val="TDC2"/>
+            <w:tabs>
+              <w:tab w:val="right" w:leader="dot" w:pos="8828"/>
+            </w:tabs>
+            <w:rPr>
+              <w:rFonts w:eastAsiaTheme="minorEastAsia"/>
+              <w:noProof/>
+              <w:lang w:eastAsia="es-HN"/>
+            </w:rPr>
+          </w:pPr>
+          <w:hyperlink w:anchor="_Toc424132117" w:history="1">
+            <w:r>
+              <w:rPr>
+                <w:rStyle w:val="Hipervnculo"/>
+                <w:noProof/>
+              </w:rPr>
+              <w:t>Ejemplo operador UNION ALL</w:t>
+            </w:r>
+            <w:r>
+              <w:rPr>
+                <w:noProof/>
+                <w:webHidden/>
+              </w:rPr>
+              <w:tab/>
+            </w:r>
+            <w:r>
+              <w:rPr>
+                <w:noProof/>
+                <w:webHidden/>
+              </w:rPr>
+              <w:fldChar w:fldCharType="begin"/>
+            </w:r>
+            <w:r>
+              <w:rPr>
+                <w:noProof/>
+                <w:webHidden/>
+              </w:rPr>
+              <w:instrText xml:space="preserve"> PAGEREF _Toc424132117 \h </w:instrText>
+            </w:r>
+            <w:r>
+              <w:rPr>
+                <w:noProof/>
+                <w:webHidden/>
+              </w:rPr>
+            </w:r>
+            <w:r>
+              <w:rPr>
+                <w:noProof/>
+                <w:webHidden/>
+              </w:rPr>
+              <w:fldChar w:fldCharType="separate"/>
+            </w:r>
+            <w:r>
+              <w:rPr>
+                <w:noProof/>
+                <w:webHidden/>
+              </w:rPr>
+              <w:t>22</w:t>
+            </w:r>
+            <w:r>
+              <w:rPr>
+                <w:noProof/>
+                <w:webHidden/>
+              </w:rPr>
+              <w:fldChar w:fldCharType="end"/>
+            </w:r>
+          </w:hyperlink>
+        </w:p>
+        <w:p>
+          <w:pPr>
+            <w:pStyle w:val="TDC2"/>
+            <w:tabs>
+              <w:tab w:val="right" w:leader="dot" w:pos="8828"/>
+            </w:tabs>
+            <w:rPr>
+              <w:rFonts w:eastAsiaTheme="minorEastAsia"/>
+              <w:noProof/>
+              <w:lang w:eastAsia="es-HN"/>
+            </w:rPr>
+          </w:pPr>
+          <w:hyperlink w:anchor="_Toc424132118" w:history="1">
+            <w:r>
+              <w:rPr>
+                <w:rStyle w:val="Hipervnculo"/>
+                <w:noProof/>
+              </w:rPr>
+              <w:t>Ejemplo operador INTERSECT</w:t>
+            </w:r>
+            <w:r>
+              <w:rPr>
+                <w:noProof/>
+                <w:webHidden/>
+              </w:rPr>
+              <w:tab/>
+            </w:r>
+            <w:r>
+              <w:rPr>
+                <w:noProof/>
+                <w:webHidden/>
+              </w:rPr>
+              <w:fldChar w:fldCharType="begin"/>
+            </w:r>
+            <w:r>
+              <w:rPr>
+                <w:noProof/>
+                <w:webHidden/>
+              </w:rPr>
+              <w:instrText xml:space="preserve"> PAGEREF _Toc424132118 \h </w:instrText>
+            </w:r>
+            <w:r>
+              <w:rPr>
+                <w:noProof/>
+                <w:webHidden/>
+              </w:rPr>
+            </w:r>
+            <w:r>
+              <w:rPr>
+                <w:noProof/>
+                <w:webHidden/>
+              </w:rPr>
+              <w:fldChar w:fldCharType="separate"/>
+            </w:r>
+            <w:r>
+              <w:rPr>
+                <w:noProof/>
+                <w:webHidden/>
+              </w:rPr>
+              <w:t>22</w:t>
+            </w:r>
+            <w:r>
+              <w:rPr>
+                <w:noProof/>
+                <w:webHidden/>
+              </w:rPr>
+              <w:fldChar w:fldCharType="end"/>
+            </w:r>
+          </w:hyperlink>
+        </w:p>
+        <w:p>
+          <w:pPr>
+            <w:pStyle w:val="TDC2"/>
+            <w:tabs>
+              <w:tab w:val="right" w:leader="dot" w:pos="8828"/>
+            </w:tabs>
+            <w:rPr>
+              <w:rFonts w:eastAsiaTheme="minorEastAsia"/>
+              <w:noProof/>
+              <w:lang w:eastAsia="es-HN"/>
+            </w:rPr>
+          </w:pPr>
+          <w:hyperlink w:anchor="_Toc424132119" w:history="1">
+            <w:r>
+              <w:rPr>
+                <w:rStyle w:val="Hipervnculo"/>
+                <w:noProof/>
+              </w:rPr>
+              <w:t>Ejemplo operador MINUS</w:t>
+            </w:r>
+            <w:r>
+              <w:rPr>
+                <w:noProof/>
+                <w:webHidden/>
+              </w:rPr>
+              <w:tab/>
+            </w:r>
+            <w:r>
+              <w:rPr>
+                <w:noProof/>
+                <w:webHidden/>
+              </w:rPr>
+              <w:fldChar w:fldCharType="begin"/>
+            </w:r>
+            <w:r>
+              <w:rPr>
+                <w:noProof/>
+                <w:webHidden/>
+              </w:rPr>
+              <w:instrText xml:space="preserve"> PAGEREF _Toc424132119 \h </w:instrText>
+            </w:r>
+            <w:r>
+              <w:rPr>
+                <w:noProof/>
+                <w:webHidden/>
+              </w:rPr>
+            </w:r>
+            <w:r>
+              <w:rPr>
+                <w:noProof/>
+                <w:webHidden/>
+              </w:rPr>
+              <w:fldChar w:fldCharType="separate"/>
+            </w:r>
+            <w:r>
+              <w:rPr>
+                <w:noProof/>
+                <w:webHidden/>
+              </w:rPr>
+              <w:t>23</w:t>
             </w:r>
             <w:r>
               <w:rPr>
@@ -1489,7 +2119,7 @@
       <w:pPr>
         <w:pStyle w:val="Ttulo1"/>
       </w:pPr>
-      <w:bookmarkStart w:id="0" w:name="_Toc423380942"/>
+      <w:bookmarkStart w:id="0" w:name="_Toc424132095"/>
       <w:r>
         <w:t>Sentencias SQL</w:t>
       </w:r>
@@ -1504,7 +2134,7 @@
       <w:pPr>
         <w:pStyle w:val="Ttulo2"/>
       </w:pPr>
-      <w:bookmarkStart w:id="1" w:name="_Toc423380943"/>
+      <w:bookmarkStart w:id="1" w:name="_Toc424132096"/>
       <w:r>
         <w:t xml:space="preserve">Sentencias DDL (Data </w:t>
       </w:r>
@@ -2061,7 +2691,7 @@
       <w:pPr>
         <w:pStyle w:val="Ttulo2"/>
       </w:pPr>
-      <w:bookmarkStart w:id="2" w:name="_Toc423380944"/>
+      <w:bookmarkStart w:id="2" w:name="_Toc424132097"/>
       <w:r>
         <w:t>Sentencias DML</w:t>
       </w:r>
@@ -2698,7 +3328,7 @@
       <w:pPr>
         <w:pStyle w:val="Ttulo2"/>
       </w:pPr>
-      <w:bookmarkStart w:id="3" w:name="_Toc423380945"/>
+      <w:bookmarkStart w:id="3" w:name="_Toc424132098"/>
       <w:r>
         <w:t xml:space="preserve">Consulta de </w:t>
       </w:r>
@@ -3463,7 +4093,7 @@
       <w:pPr>
         <w:pStyle w:val="Ttulo1"/>
       </w:pPr>
-      <w:bookmarkStart w:id="4" w:name="_Toc423380946"/>
+      <w:bookmarkStart w:id="4" w:name="_Toc424132099"/>
       <w:r>
         <w:t>Gestión de transacciones</w:t>
       </w:r>
@@ -3486,11 +4116,42 @@
       <w:pPr>
         <w:pStyle w:val="Ttulo1"/>
       </w:pPr>
-      <w:bookmarkStart w:id="5" w:name="_Toc423380947"/>
+      <w:bookmarkStart w:id="5" w:name="_Toc424132100"/>
       <w:r>
         <w:t>Gestión de fechas</w:t>
       </w:r>
       <w:bookmarkEnd w:id="5"/>
+    </w:p>
+    <w:p>
+      <w:r>
+        <w:t>Para convertir de caracteres a fecha se utiliza la función TO_</w:t>
+      </w:r>
+      <w:proofErr w:type="gramStart"/>
+      <w:r>
+        <w:t>DATE(</w:t>
+      </w:r>
+      <w:proofErr w:type="gramEnd"/>
+      <w:r>
+        <w:t>CADENA, FORMATO): retorna un date.</w:t>
+      </w:r>
+    </w:p>
+    <w:p>
+      <w:r>
+        <w:t>Para convertir de fecha a carácter se utiliza la función TO_</w:t>
+      </w:r>
+      <w:proofErr w:type="gramStart"/>
+      <w:r>
+        <w:t>CHAR(</w:t>
+      </w:r>
+      <w:proofErr w:type="gramEnd"/>
+      <w:r>
+        <w:t>FECHA, FORMATO): retorna una cadena.</w:t>
+      </w:r>
+    </w:p>
+    <w:p>
+      <w:r>
+        <w:t>A continuación  se muestra una tabla que define los diferentes caracteres que pueden ser utilizados para definir el formato:</w:t>
+      </w:r>
     </w:p>
     <w:p>
       <w:pPr>
@@ -3903,6 +4564,7 @@
                 <w:szCs w:val="20"/>
                 <w:lang w:eastAsia="es-HN"/>
               </w:rPr>
+              <w:lastRenderedPageBreak/>
               <w:t>SYEAR</w:t>
             </w:r>
           </w:p>
@@ -4110,7 +4772,6 @@
               <w:rPr>
                 <w:lang w:eastAsia="es-HN"/>
               </w:rPr>
-              <w:lastRenderedPageBreak/>
               <w:t> </w:t>
             </w:r>
           </w:p>
@@ -5333,6 +5994,7 @@
                 <w:szCs w:val="20"/>
                 <w:lang w:eastAsia="es-HN"/>
               </w:rPr>
+              <w:lastRenderedPageBreak/>
               <w:t>A.M.</w:t>
             </w:r>
           </w:p>
@@ -5563,7 +6225,6 @@
                 <w:szCs w:val="20"/>
                 <w:lang w:eastAsia="es-HN"/>
               </w:rPr>
-              <w:lastRenderedPageBreak/>
               <w:t>SSSS</w:t>
             </w:r>
           </w:p>
@@ -5595,7 +6256,7 @@
       <w:pPr>
         <w:pStyle w:val="Ttulo1"/>
       </w:pPr>
-      <w:bookmarkStart w:id="6" w:name="_Toc423380948"/>
+      <w:bookmarkStart w:id="6" w:name="_Toc424132101"/>
       <w:r>
         <w:t xml:space="preserve">Campos auto numéricos, </w:t>
       </w:r>
@@ -6226,6 +6887,7 @@
     <w:p/>
     <w:p>
       <w:r>
+        <w:lastRenderedPageBreak/>
         <w:t>Para utilizar la secuencia creada en una inserción de fila:</w:t>
       </w:r>
     </w:p>
@@ -6400,7 +7062,6 @@
           <w:sz w:val="24"/>
           <w:szCs w:val="24"/>
         </w:rPr>
-        <w:lastRenderedPageBreak/>
         <w:t xml:space="preserve">INSERT INTO </w:t>
       </w:r>
       <w:proofErr w:type="gramStart"/>
@@ -6533,7 +7194,7 @@
       <w:pPr>
         <w:pStyle w:val="Ttulo1"/>
       </w:pPr>
-      <w:bookmarkStart w:id="7" w:name="_Toc423380949"/>
+      <w:bookmarkStart w:id="7" w:name="_Toc424132102"/>
       <w:r>
         <w:t>Algebra Relacional</w:t>
       </w:r>
@@ -6567,7 +7228,7 @@
       <w:pPr>
         <w:pStyle w:val="Ttulo2"/>
       </w:pPr>
-      <w:bookmarkStart w:id="8" w:name="_Toc423380950"/>
+      <w:bookmarkStart w:id="8" w:name="_Toc424132103"/>
       <w:r>
         <w:t>Selección (</w:t>
       </w:r>
@@ -7830,8 +8491,9 @@
       <w:pPr>
         <w:pStyle w:val="Ttulo2"/>
       </w:pPr>
-      <w:bookmarkStart w:id="9" w:name="_Toc423380951"/>
-      <w:r>
+      <w:bookmarkStart w:id="9" w:name="_Toc424132104"/>
+      <w:r>
+        <w:lastRenderedPageBreak/>
         <w:t>Proyección (Project)</w:t>
       </w:r>
       <w:bookmarkEnd w:id="9"/>
@@ -8094,7 +8756,6 @@
           <w:szCs w:val="20"/>
           <w:shd w:val="clear" w:color="auto" w:fill="F2F2F2"/>
         </w:rPr>
-        <w:lastRenderedPageBreak/>
         <w:t>Project</w:t>
       </w:r>
       <w:r>
@@ -8421,7 +9082,7 @@
       <w:pPr>
         <w:pStyle w:val="Ttulo2"/>
       </w:pPr>
-      <w:bookmarkStart w:id="10" w:name="_Toc423380952"/>
+      <w:bookmarkStart w:id="10" w:name="_Toc424132105"/>
       <w:r>
         <w:t>Producto cartesiano (Cross-</w:t>
       </w:r>
@@ -9240,6 +9901,7 @@
           <w:sz w:val="21"/>
           <w:szCs w:val="21"/>
         </w:rPr>
+        <w:lastRenderedPageBreak/>
         <w:tab/>
       </w:r>
       <w:proofErr w:type="spellStart"/>
@@ -9388,7 +10050,7 @@
       <w:pPr>
         <w:pStyle w:val="Ttulo2"/>
       </w:pPr>
-      <w:bookmarkStart w:id="11" w:name="_Toc423380953"/>
+      <w:bookmarkStart w:id="11" w:name="_Toc424132106"/>
       <w:proofErr w:type="spellStart"/>
       <w:r>
         <w:t>NaturalJoin</w:t>
@@ -10357,7 +11019,7 @@
       <w:pPr>
         <w:pStyle w:val="Ttulo2"/>
       </w:pPr>
-      <w:bookmarkStart w:id="12" w:name="_Toc423380954"/>
+      <w:bookmarkStart w:id="12" w:name="_Toc424132107"/>
       <w:r>
         <w:lastRenderedPageBreak/>
         <w:t xml:space="preserve">Resumen grafico sobre </w:t>
@@ -10366,12 +11028,11 @@
       <w:r>
         <w:t>Joins</w:t>
       </w:r>
-      <w:proofErr w:type="spellEnd"/>
-    </w:p>
-    <w:p>
-      <w:pPr>
-        <w:pStyle w:val="Ttulo2"/>
-        <w:jc w:val="center"/>
+      <w:bookmarkEnd w:id="12"/>
+      <w:proofErr w:type="spellEnd"/>
+    </w:p>
+    <w:p>
+      <w:pPr>
         <w:rPr>
           <w:sz w:val="32"/>
           <w:szCs w:val="32"/>
@@ -10432,6 +11093,7 @@
       <w:pPr>
         <w:pStyle w:val="Ttulo1"/>
       </w:pPr>
+      <w:bookmarkStart w:id="13" w:name="_Toc424132108"/>
       <w:r>
         <w:lastRenderedPageBreak/>
         <w:t>Cruces (</w:t>
@@ -10444,7 +11106,7 @@
       <w:r>
         <w:t>) Convencionales (INNER JOIN, NATURAL JOIN)</w:t>
       </w:r>
-      <w:bookmarkEnd w:id="12"/>
+      <w:bookmarkEnd w:id="13"/>
     </w:p>
     <w:p>
       <w:pPr>
@@ -11088,7 +11750,7 @@
       <w:pPr>
         <w:pStyle w:val="Ttulo2"/>
       </w:pPr>
-      <w:bookmarkStart w:id="13" w:name="_Toc423380955"/>
+      <w:bookmarkStart w:id="14" w:name="_Toc424132109"/>
       <w:r>
         <w:lastRenderedPageBreak/>
         <w:t>Usuario de pruebas HR</w:t>
@@ -11104,7 +11766,7 @@
       <w:r>
         <w:t>)</w:t>
       </w:r>
-      <w:bookmarkEnd w:id="13"/>
+      <w:bookmarkEnd w:id="14"/>
     </w:p>
     <w:p>
       <w:pPr>
@@ -12284,12 +12946,12 @@
       <w:pPr>
         <w:pStyle w:val="Ttulo1"/>
       </w:pPr>
-      <w:bookmarkStart w:id="14" w:name="_Toc423380956"/>
+      <w:bookmarkStart w:id="15" w:name="_Toc424132110"/>
       <w:r>
         <w:lastRenderedPageBreak/>
         <w:t>LEFT JOIN e RIGHT JOIN</w:t>
       </w:r>
-      <w:bookmarkEnd w:id="14"/>
+      <w:bookmarkEnd w:id="15"/>
     </w:p>
     <w:p>
       <w:pPr>
@@ -12918,7 +13580,7 @@
       <w:pPr>
         <w:pStyle w:val="Ttulo2"/>
       </w:pPr>
-      <w:bookmarkStart w:id="15" w:name="_Toc423380957"/>
+      <w:bookmarkStart w:id="16" w:name="_Toc424132111"/>
       <w:r>
         <w:t xml:space="preserve">Recomendaciones </w:t>
       </w:r>
@@ -12928,7 +13590,7 @@
       <w:r>
         <w:t>:</w:t>
       </w:r>
-      <w:bookmarkEnd w:id="15"/>
+      <w:bookmarkEnd w:id="16"/>
     </w:p>
     <w:p>
       <w:pPr>
@@ -13093,10 +13755,12 @@
       <w:pPr>
         <w:pStyle w:val="Ttulo1"/>
       </w:pPr>
+      <w:bookmarkStart w:id="17" w:name="_Toc424132112"/>
       <w:r>
         <w:lastRenderedPageBreak/>
         <w:t>Funciones de agregación</w:t>
       </w:r>
+      <w:bookmarkEnd w:id="17"/>
     </w:p>
     <w:p>
       <w:r>
@@ -13297,9 +13961,11 @@
       <w:pPr>
         <w:pStyle w:val="Ttulo1"/>
       </w:pPr>
+      <w:bookmarkStart w:id="18" w:name="_Toc424132113"/>
       <w:r>
         <w:t>Funciones especiales para cadenas</w:t>
       </w:r>
+      <w:bookmarkEnd w:id="18"/>
     </w:p>
     <w:p>
       <w:r>
@@ -13311,18 +13977,12 @@
       </w:r>
       <w:proofErr w:type="spellEnd"/>
       <w:r>
-        <w:t xml:space="preserve"> y retornan </w:t>
-      </w:r>
-      <w:r>
-        <w:t>caracteres o valores numéricos.</w:t>
-      </w:r>
-    </w:p>
-    <w:p>
-      <w:r>
-        <w:t>Las siguientes son algunas de las funciones que ofrece Oracle para trab</w:t>
-      </w:r>
-      <w:r>
-        <w:t>ajar con cadenas de caracteres:</w:t>
+        <w:t xml:space="preserve"> y retornan caracteres o valores numéricos.</w:t>
+      </w:r>
+    </w:p>
+    <w:p>
+      <w:r>
+        <w:t>Las siguientes son algunas de las funciones que ofrece Oracle para trabajar con cadenas de caracteres:</w:t>
       </w:r>
     </w:p>
     <w:p>
@@ -15990,10 +16650,7 @@
         <w:t xml:space="preserve"> dual;-- 0, no se encuentra</w:t>
       </w:r>
     </w:p>
-    <w:p>
-      <w:bookmarkStart w:id="16" w:name="_GoBack"/>
-      <w:bookmarkEnd w:id="16"/>
-    </w:p>
+    <w:p/>
     <w:p>
       <w:r>
         <w:t>Fuente:</w:t>
@@ -16016,6 +16673,593 @@
             <w:rStyle w:val="Hipervnculo"/>
           </w:rPr>
           <w:t>https://sirchokolate.wordpress.com/2010/08/28/funciones-de-manipulacion-de-cadenas-oracle/</w:t>
+        </w:r>
+      </w:hyperlink>
+    </w:p>
+    <w:p>
+      <w:r>
+        <w:br w:type="page"/>
+      </w:r>
+    </w:p>
+    <w:p>
+      <w:pPr>
+        <w:pStyle w:val="Ttulo1"/>
+      </w:pPr>
+      <w:bookmarkStart w:id="19" w:name="_Toc424132114"/>
+      <w:proofErr w:type="spellStart"/>
+      <w:r>
+        <w:lastRenderedPageBreak/>
+        <w:t>Subconsultas</w:t>
+      </w:r>
+      <w:bookmarkEnd w:id="19"/>
+      <w:proofErr w:type="spellEnd"/>
+    </w:p>
+    <w:p>
+      <w:hyperlink r:id="rId14" w:history="1">
+        <w:r>
+          <w:rPr>
+            <w:rStyle w:val="Hipervnculo"/>
+          </w:rPr>
+          <w:t>http://mioracle.blogspot.com/2008/02/subconsultas.html</w:t>
+        </w:r>
+      </w:hyperlink>
+    </w:p>
+    <w:p>
+      <w:hyperlink r:id="rId15" w:history="1">
+        <w:r>
+          <w:rPr>
+            <w:rStyle w:val="Hipervnculo"/>
+          </w:rPr>
+          <w:t>http://www.mundoracle.com/subconsultas.html?Pg=sql_plsql_6.htm</w:t>
+        </w:r>
+      </w:hyperlink>
+    </w:p>
+    <w:p>
+      <w:r>
+        <w:br w:type="page"/>
+      </w:r>
+    </w:p>
+    <w:p>
+      <w:pPr>
+        <w:pStyle w:val="Ttulo1"/>
+      </w:pPr>
+      <w:bookmarkStart w:id="20" w:name="_Toc424132115"/>
+      <w:r>
+        <w:lastRenderedPageBreak/>
+        <w:t>Operadores UNION, UNION ALL, MINUS, INTESECT</w:t>
+      </w:r>
+      <w:bookmarkEnd w:id="20"/>
+    </w:p>
+    <w:p/>
+    <w:p>
+      <w:r>
+        <w:t xml:space="preserve">Podemos combinar multitud de consultas con los operadores UNION, UNION ALL, INTERSECT, y MINUS. Todo este conjunto de operadores tienen la misma precedencia, por lo que si una consulta contiene varios de estos operadores Oracle los evaluará de izquierda a derecha siempre que no haya paréntesis que </w:t>
+      </w:r>
+      <w:proofErr w:type="spellStart"/>
+      <w:r>
+        <w:t>expecifiquen</w:t>
+      </w:r>
+      <w:proofErr w:type="spellEnd"/>
+      <w:r>
+        <w:t xml:space="preserve"> otro orden.</w:t>
+      </w:r>
+    </w:p>
+    <w:p/>
+    <w:p>
+      <w:r>
+        <w:t xml:space="preserve">Para entender estos operadores, os mostraré un ejemplo de cada uno de ellos con un sencillo ejemplo, en el que tendremos 2 tablas, cada una de ellas con los datos de los clientes que compraron un </w:t>
+      </w:r>
+      <w:proofErr w:type="spellStart"/>
+      <w:proofErr w:type="gramStart"/>
+      <w:r>
+        <w:t>articulo</w:t>
+      </w:r>
+      <w:proofErr w:type="spellEnd"/>
+      <w:proofErr w:type="gramEnd"/>
+      <w:r>
+        <w:t xml:space="preserve"> en un año determinado.</w:t>
+      </w:r>
+    </w:p>
+    <w:p/>
+    <w:p>
+      <w:pPr>
+        <w:pStyle w:val="Ttulo2"/>
+      </w:pPr>
+      <w:bookmarkStart w:id="21" w:name="_Toc424132116"/>
+      <w:r>
+        <w:t>Ejemplo operador UNION</w:t>
+      </w:r>
+      <w:bookmarkEnd w:id="21"/>
+    </w:p>
+    <w:p>
+      <w:r>
+        <w:t xml:space="preserve">La siguiente consulta combina el resultado de 2 consultas gracias al operador UNION, el cual </w:t>
+      </w:r>
+      <w:proofErr w:type="spellStart"/>
+      <w:r>
+        <w:t>eliminna</w:t>
+      </w:r>
+      <w:proofErr w:type="spellEnd"/>
+      <w:r>
+        <w:t xml:space="preserve"> las filas duplicadas después de realizar la unión. La siguiente consulta nos devolverá los clientes únicos que han comprado tanto en el año 2010 como en el año 2011:</w:t>
+      </w:r>
+    </w:p>
+    <w:p/>
+    <w:p>
+      <w:pPr>
+        <w:rPr>
+          <w:rFonts w:ascii="Courier New" w:hAnsi="Courier New" w:cs="Courier New"/>
+          <w:color w:val="0070C0"/>
+          <w:sz w:val="24"/>
+          <w:szCs w:val="24"/>
+        </w:rPr>
+      </w:pPr>
+      <w:r>
+        <w:rPr>
+          <w:rFonts w:ascii="Courier New" w:hAnsi="Courier New" w:cs="Courier New"/>
+          <w:color w:val="0070C0"/>
+          <w:sz w:val="24"/>
+          <w:szCs w:val="24"/>
+        </w:rPr>
+        <w:t xml:space="preserve">SELECT nombre, apellidos, </w:t>
+      </w:r>
+      <w:proofErr w:type="spellStart"/>
+      <w:r>
+        <w:rPr>
+          <w:rFonts w:ascii="Courier New" w:hAnsi="Courier New" w:cs="Courier New"/>
+          <w:color w:val="0070C0"/>
+          <w:sz w:val="24"/>
+          <w:szCs w:val="24"/>
+        </w:rPr>
+        <w:t>dni</w:t>
+      </w:r>
+      <w:proofErr w:type="spellEnd"/>
+      <w:r>
+        <w:rPr>
+          <w:rFonts w:ascii="Courier New" w:hAnsi="Courier New" w:cs="Courier New"/>
+          <w:color w:val="0070C0"/>
+          <w:sz w:val="24"/>
+          <w:szCs w:val="24"/>
+        </w:rPr>
+        <w:t xml:space="preserve"> FROM tabla_clientes_2010</w:t>
+      </w:r>
+    </w:p>
+    <w:p>
+      <w:pPr>
+        <w:rPr>
+          <w:rFonts w:ascii="Courier New" w:hAnsi="Courier New" w:cs="Courier New"/>
+          <w:color w:val="0070C0"/>
+          <w:sz w:val="24"/>
+          <w:szCs w:val="24"/>
+        </w:rPr>
+      </w:pPr>
+      <w:r>
+        <w:rPr>
+          <w:rFonts w:ascii="Courier New" w:hAnsi="Courier New" w:cs="Courier New"/>
+          <w:color w:val="0070C0"/>
+          <w:sz w:val="24"/>
+          <w:szCs w:val="24"/>
+        </w:rPr>
+        <w:t xml:space="preserve">  UNION</w:t>
+      </w:r>
+    </w:p>
+    <w:p>
+      <w:r>
+        <w:rPr>
+          <w:rFonts w:ascii="Courier New" w:hAnsi="Courier New" w:cs="Courier New"/>
+          <w:color w:val="0070C0"/>
+          <w:sz w:val="24"/>
+          <w:szCs w:val="24"/>
+        </w:rPr>
+        <w:t xml:space="preserve">SELECT nombre, apellidos, </w:t>
+      </w:r>
+      <w:proofErr w:type="spellStart"/>
+      <w:r>
+        <w:rPr>
+          <w:rFonts w:ascii="Courier New" w:hAnsi="Courier New" w:cs="Courier New"/>
+          <w:color w:val="0070C0"/>
+          <w:sz w:val="24"/>
+          <w:szCs w:val="24"/>
+        </w:rPr>
+        <w:t>dni</w:t>
+      </w:r>
+      <w:proofErr w:type="spellEnd"/>
+      <w:r>
+        <w:rPr>
+          <w:rFonts w:ascii="Courier New" w:hAnsi="Courier New" w:cs="Courier New"/>
+          <w:color w:val="0070C0"/>
+          <w:sz w:val="24"/>
+          <w:szCs w:val="24"/>
+        </w:rPr>
+        <w:t xml:space="preserve"> FROM tabla_clientes_2011</w:t>
+      </w:r>
+    </w:p>
+    <w:p/>
+    <w:p>
+      <w:pPr>
+        <w:pStyle w:val="Ttulo2"/>
+      </w:pPr>
+      <w:bookmarkStart w:id="22" w:name="_Toc424132117"/>
+      <w:r>
+        <w:t>Ejemplo operador UNION ALL</w:t>
+      </w:r>
+      <w:bookmarkEnd w:id="22"/>
+    </w:p>
+    <w:p>
+      <w:r>
+        <w:t>El operador UNION devuelve solo las filas distintas que aparecen en ambas tablas, mientras que el operador UNION ALL devuelve todas las filas, ya que no elimina las filas duplicadas. La siguiente consulta nos devolverá los clientes que han comprado tanto en el año 2010 como en el año 2011 (si un cliente compró en ambos años, aparecerá 2 veces):</w:t>
+      </w:r>
+    </w:p>
+    <w:p/>
+    <w:p>
+      <w:pPr>
+        <w:rPr>
+          <w:rFonts w:ascii="Courier New" w:hAnsi="Courier New" w:cs="Courier New"/>
+          <w:color w:val="0070C0"/>
+          <w:sz w:val="24"/>
+          <w:szCs w:val="24"/>
+        </w:rPr>
+      </w:pPr>
+      <w:r>
+        <w:rPr>
+          <w:rFonts w:ascii="Courier New" w:hAnsi="Courier New" w:cs="Courier New"/>
+          <w:color w:val="0070C0"/>
+          <w:sz w:val="24"/>
+          <w:szCs w:val="24"/>
+        </w:rPr>
+        <w:t xml:space="preserve">SELECT nombre, apellidos, </w:t>
+      </w:r>
+      <w:proofErr w:type="spellStart"/>
+      <w:r>
+        <w:rPr>
+          <w:rFonts w:ascii="Courier New" w:hAnsi="Courier New" w:cs="Courier New"/>
+          <w:color w:val="0070C0"/>
+          <w:sz w:val="24"/>
+          <w:szCs w:val="24"/>
+        </w:rPr>
+        <w:t>dni</w:t>
+      </w:r>
+      <w:proofErr w:type="spellEnd"/>
+      <w:r>
+        <w:rPr>
+          <w:rFonts w:ascii="Courier New" w:hAnsi="Courier New" w:cs="Courier New"/>
+          <w:color w:val="0070C0"/>
+          <w:sz w:val="24"/>
+          <w:szCs w:val="24"/>
+        </w:rPr>
+        <w:t xml:space="preserve"> FROM tabla_clientes_2010</w:t>
+      </w:r>
+    </w:p>
+    <w:p>
+      <w:pPr>
+        <w:rPr>
+          <w:rFonts w:ascii="Courier New" w:hAnsi="Courier New" w:cs="Courier New"/>
+          <w:color w:val="0070C0"/>
+          <w:sz w:val="24"/>
+          <w:szCs w:val="24"/>
+        </w:rPr>
+      </w:pPr>
+      <w:r>
+        <w:rPr>
+          <w:rFonts w:ascii="Courier New" w:hAnsi="Courier New" w:cs="Courier New"/>
+          <w:color w:val="0070C0"/>
+          <w:sz w:val="24"/>
+          <w:szCs w:val="24"/>
+        </w:rPr>
+        <w:t xml:space="preserve">  UNION ALL</w:t>
+      </w:r>
+    </w:p>
+    <w:p>
+      <w:pPr>
+        <w:rPr>
+          <w:rFonts w:ascii="Courier New" w:hAnsi="Courier New" w:cs="Courier New"/>
+          <w:color w:val="0070C0"/>
+          <w:sz w:val="24"/>
+          <w:szCs w:val="24"/>
+        </w:rPr>
+      </w:pPr>
+      <w:r>
+        <w:rPr>
+          <w:rFonts w:ascii="Courier New" w:hAnsi="Courier New" w:cs="Courier New"/>
+          <w:color w:val="0070C0"/>
+          <w:sz w:val="24"/>
+          <w:szCs w:val="24"/>
+        </w:rPr>
+        <w:t xml:space="preserve">SELECT nombre, apellidos, </w:t>
+      </w:r>
+      <w:proofErr w:type="spellStart"/>
+      <w:r>
+        <w:rPr>
+          <w:rFonts w:ascii="Courier New" w:hAnsi="Courier New" w:cs="Courier New"/>
+          <w:color w:val="0070C0"/>
+          <w:sz w:val="24"/>
+          <w:szCs w:val="24"/>
+        </w:rPr>
+        <w:t>dni</w:t>
+      </w:r>
+      <w:proofErr w:type="spellEnd"/>
+      <w:r>
+        <w:rPr>
+          <w:rFonts w:ascii="Courier New" w:hAnsi="Courier New" w:cs="Courier New"/>
+          <w:color w:val="0070C0"/>
+          <w:sz w:val="24"/>
+          <w:szCs w:val="24"/>
+        </w:rPr>
+        <w:t xml:space="preserve"> FROM tabla_clientes_2011</w:t>
+      </w:r>
+    </w:p>
+    <w:p>
+      <w:pPr>
+        <w:pStyle w:val="Ttulo2"/>
+      </w:pPr>
+    </w:p>
+    <w:p>
+      <w:pPr>
+        <w:pStyle w:val="Ttulo2"/>
+      </w:pPr>
+      <w:bookmarkStart w:id="23" w:name="_Toc424132118"/>
+      <w:r>
+        <w:t>Ejemplo operador INTERSECT</w:t>
+      </w:r>
+      <w:bookmarkEnd w:id="23"/>
+    </w:p>
+    <w:p>
+      <w:r>
+        <w:t>El operador INTERSECT devuelve solo las filas que aparecen en ambas consultas, es decir los clientes que fueron clientes en el 2011 y en el 2010:</w:t>
+      </w:r>
+    </w:p>
+    <w:p/>
+    <w:p>
+      <w:pPr>
+        <w:rPr>
+          <w:rFonts w:ascii="Courier New" w:hAnsi="Courier New" w:cs="Courier New"/>
+          <w:color w:val="0070C0"/>
+          <w:sz w:val="24"/>
+          <w:szCs w:val="24"/>
+        </w:rPr>
+      </w:pPr>
+      <w:r>
+        <w:rPr>
+          <w:rFonts w:ascii="Courier New" w:hAnsi="Courier New" w:cs="Courier New"/>
+          <w:color w:val="0070C0"/>
+          <w:sz w:val="24"/>
+          <w:szCs w:val="24"/>
+        </w:rPr>
+        <w:lastRenderedPageBreak/>
+        <w:t xml:space="preserve">SELECT nombre, apellidos, </w:t>
+      </w:r>
+      <w:proofErr w:type="spellStart"/>
+      <w:r>
+        <w:rPr>
+          <w:rFonts w:ascii="Courier New" w:hAnsi="Courier New" w:cs="Courier New"/>
+          <w:color w:val="0070C0"/>
+          <w:sz w:val="24"/>
+          <w:szCs w:val="24"/>
+        </w:rPr>
+        <w:t>dni</w:t>
+      </w:r>
+      <w:proofErr w:type="spellEnd"/>
+      <w:r>
+        <w:rPr>
+          <w:rFonts w:ascii="Courier New" w:hAnsi="Courier New" w:cs="Courier New"/>
+          <w:color w:val="0070C0"/>
+          <w:sz w:val="24"/>
+          <w:szCs w:val="24"/>
+        </w:rPr>
+        <w:t xml:space="preserve"> FROM tabla_clientes_2010</w:t>
+      </w:r>
+    </w:p>
+    <w:p>
+      <w:pPr>
+        <w:rPr>
+          <w:rFonts w:ascii="Courier New" w:hAnsi="Courier New" w:cs="Courier New"/>
+          <w:color w:val="0070C0"/>
+          <w:sz w:val="24"/>
+          <w:szCs w:val="24"/>
+        </w:rPr>
+      </w:pPr>
+      <w:r>
+        <w:rPr>
+          <w:rFonts w:ascii="Courier New" w:hAnsi="Courier New" w:cs="Courier New"/>
+          <w:color w:val="0070C0"/>
+          <w:sz w:val="24"/>
+          <w:szCs w:val="24"/>
+        </w:rPr>
+        <w:t>INTERSECT</w:t>
+      </w:r>
+    </w:p>
+    <w:p>
+      <w:pPr>
+        <w:rPr>
+          <w:rFonts w:ascii="Courier New" w:hAnsi="Courier New" w:cs="Courier New"/>
+          <w:color w:val="0070C0"/>
+          <w:sz w:val="24"/>
+          <w:szCs w:val="24"/>
+        </w:rPr>
+      </w:pPr>
+      <w:r>
+        <w:rPr>
+          <w:rFonts w:ascii="Courier New" w:hAnsi="Courier New" w:cs="Courier New"/>
+          <w:color w:val="0070C0"/>
+          <w:sz w:val="24"/>
+          <w:szCs w:val="24"/>
+        </w:rPr>
+        <w:t xml:space="preserve">SELECT nombre, apellidos, </w:t>
+      </w:r>
+      <w:proofErr w:type="spellStart"/>
+      <w:r>
+        <w:rPr>
+          <w:rFonts w:ascii="Courier New" w:hAnsi="Courier New" w:cs="Courier New"/>
+          <w:color w:val="0070C0"/>
+          <w:sz w:val="24"/>
+          <w:szCs w:val="24"/>
+        </w:rPr>
+        <w:t>dni</w:t>
+      </w:r>
+      <w:proofErr w:type="spellEnd"/>
+      <w:r>
+        <w:rPr>
+          <w:rFonts w:ascii="Courier New" w:hAnsi="Courier New" w:cs="Courier New"/>
+          <w:color w:val="0070C0"/>
+          <w:sz w:val="24"/>
+          <w:szCs w:val="24"/>
+        </w:rPr>
+        <w:t xml:space="preserve"> FROM tabla_clientes_2011</w:t>
+      </w:r>
+    </w:p>
+    <w:p/>
+    <w:p>
+      <w:pPr>
+        <w:pStyle w:val="Ttulo2"/>
+      </w:pPr>
+      <w:bookmarkStart w:id="24" w:name="_Toc424132119"/>
+      <w:r>
+        <w:t>Ejemplo operador MINUS</w:t>
+      </w:r>
+      <w:bookmarkEnd w:id="24"/>
+    </w:p>
+    <w:p>
+      <w:r>
+        <w:t xml:space="preserve">La siguiente consulta combina el resultado de las 2 </w:t>
+      </w:r>
+      <w:proofErr w:type="spellStart"/>
+      <w:r>
+        <w:t>queries</w:t>
+      </w:r>
+      <w:proofErr w:type="spellEnd"/>
+      <w:r>
+        <w:t>, y devuelve solo los elementos de la primera consulta que no se encuentren en la segunda, es decir todos aquellos clientes que lo fueron en el 2010 pero no lo fueron en el 2011:</w:t>
+      </w:r>
+    </w:p>
+    <w:p/>
+    <w:p>
+      <w:pPr>
+        <w:rPr>
+          <w:rFonts w:ascii="Courier New" w:hAnsi="Courier New" w:cs="Courier New"/>
+          <w:color w:val="0070C0"/>
+          <w:sz w:val="24"/>
+          <w:szCs w:val="24"/>
+        </w:rPr>
+      </w:pPr>
+      <w:r>
+        <w:rPr>
+          <w:rFonts w:ascii="Courier New" w:hAnsi="Courier New" w:cs="Courier New"/>
+          <w:color w:val="0070C0"/>
+          <w:sz w:val="24"/>
+          <w:szCs w:val="24"/>
+        </w:rPr>
+        <w:t>SELECT nombre, apellidos</w:t>
+      </w:r>
+      <w:bookmarkStart w:id="25" w:name="_GoBack"/>
+      <w:bookmarkEnd w:id="25"/>
+      <w:r>
+        <w:rPr>
+          <w:rFonts w:ascii="Courier New" w:hAnsi="Courier New" w:cs="Courier New"/>
+          <w:color w:val="0070C0"/>
+          <w:sz w:val="24"/>
+          <w:szCs w:val="24"/>
+        </w:rPr>
+        <w:t xml:space="preserve">, </w:t>
+      </w:r>
+      <w:proofErr w:type="spellStart"/>
+      <w:r>
+        <w:rPr>
+          <w:rFonts w:ascii="Courier New" w:hAnsi="Courier New" w:cs="Courier New"/>
+          <w:color w:val="0070C0"/>
+          <w:sz w:val="24"/>
+          <w:szCs w:val="24"/>
+        </w:rPr>
+        <w:t>dni</w:t>
+      </w:r>
+      <w:proofErr w:type="spellEnd"/>
+      <w:r>
+        <w:rPr>
+          <w:rFonts w:ascii="Courier New" w:hAnsi="Courier New" w:cs="Courier New"/>
+          <w:color w:val="0070C0"/>
+          <w:sz w:val="24"/>
+          <w:szCs w:val="24"/>
+        </w:rPr>
+        <w:t xml:space="preserve"> FROM tabla_clientes_2010</w:t>
+      </w:r>
+    </w:p>
+    <w:p>
+      <w:pPr>
+        <w:rPr>
+          <w:rFonts w:ascii="Courier New" w:hAnsi="Courier New" w:cs="Courier New"/>
+          <w:color w:val="0070C0"/>
+          <w:sz w:val="24"/>
+          <w:szCs w:val="24"/>
+        </w:rPr>
+      </w:pPr>
+      <w:r>
+        <w:rPr>
+          <w:rFonts w:ascii="Courier New" w:hAnsi="Courier New" w:cs="Courier New"/>
+          <w:color w:val="0070C0"/>
+          <w:sz w:val="24"/>
+          <w:szCs w:val="24"/>
+        </w:rPr>
+        <w:t>MINUS</w:t>
+      </w:r>
+    </w:p>
+    <w:p>
+      <w:pPr>
+        <w:rPr>
+          <w:rFonts w:ascii="Courier New" w:hAnsi="Courier New" w:cs="Courier New"/>
+          <w:color w:val="0070C0"/>
+          <w:sz w:val="24"/>
+          <w:szCs w:val="24"/>
+        </w:rPr>
+      </w:pPr>
+      <w:r>
+        <w:rPr>
+          <w:rFonts w:ascii="Courier New" w:hAnsi="Courier New" w:cs="Courier New"/>
+          <w:color w:val="0070C0"/>
+          <w:sz w:val="24"/>
+          <w:szCs w:val="24"/>
+        </w:rPr>
+        <w:t xml:space="preserve">SELECT nombre, apellidos, </w:t>
+      </w:r>
+      <w:proofErr w:type="spellStart"/>
+      <w:r>
+        <w:rPr>
+          <w:rFonts w:ascii="Courier New" w:hAnsi="Courier New" w:cs="Courier New"/>
+          <w:color w:val="0070C0"/>
+          <w:sz w:val="24"/>
+          <w:szCs w:val="24"/>
+        </w:rPr>
+        <w:t>dni</w:t>
+      </w:r>
+      <w:proofErr w:type="spellEnd"/>
+      <w:r>
+        <w:rPr>
+          <w:rFonts w:ascii="Courier New" w:hAnsi="Courier New" w:cs="Courier New"/>
+          <w:color w:val="0070C0"/>
+          <w:sz w:val="24"/>
+          <w:szCs w:val="24"/>
+        </w:rPr>
+        <w:t xml:space="preserve"> FROM tabla_clientes_2011</w:t>
+      </w:r>
+    </w:p>
+    <w:p>
+      <w:pPr>
+        <w:rPr>
+          <w:rFonts w:ascii="Courier New" w:hAnsi="Courier New" w:cs="Courier New"/>
+          <w:color w:val="0070C0"/>
+          <w:sz w:val="24"/>
+          <w:szCs w:val="24"/>
+        </w:rPr>
+      </w:pPr>
+    </w:p>
+    <w:p>
+      <w:r>
+        <w:t xml:space="preserve">Fuente: </w:t>
+      </w:r>
+      <w:hyperlink r:id="rId16" w:history="1">
+        <w:r>
+          <w:rPr>
+            <w:rStyle w:val="Hipervnculo"/>
+          </w:rPr>
+          <w:t>http://deckerix.com/blog/los-operadores-union-all-intersect-y-minus-de-oracle/</w:t>
         </w:r>
       </w:hyperlink>
     </w:p>
@@ -17195,7 +18439,7 @@
 </file>
 
 <file path=customXml/itemProps1.xml><?xml version="1.0" encoding="utf-8"?>
-<ds:datastoreItem xmlns:ds="http://schemas.openxmlformats.org/officeDocument/2006/customXml" ds:itemID="{6C37FA69-CD14-46AD-9104-49CB9F8CEFFB}">
+<ds:datastoreItem xmlns:ds="http://schemas.openxmlformats.org/officeDocument/2006/customXml" ds:itemID="{491FC171-FE8A-4ECA-AD74-EA176B8E77BB}">
   <ds:schemaRefs>
     <ds:schemaRef ds:uri="http://schemas.openxmlformats.org/officeDocument/2006/bibliography"/>
   </ds:schemaRefs>

</xml_diff>